<commit_message>
Modif Interface & Horaires de kholles & Autres
- Ctrl Z (Interface)
- Raccourci historique (Interface)
- Raccourci clic droit (Interface)
- Raccourci Bloc-notes (Partout)
- Incrémentation horaire (Horaires de kholles)
- Suppression multiples (Horaires de kholles)
- Propositions d'horaires (Horaires de kholles)
- Mise à jour partielle des tutoriels (Tutoriel)
</commit_message>
<xml_diff>
--- a/tutoriel/interface.docx
+++ b/tutoriel/interface.docx
@@ -21,10 +21,235 @@
           <w:szCs w:val="40"/>
           <w:u w:val="single"/>
         </w:rPr>
+        <w:t xml:space="preserve">SPARK - </w:t>
+      </w:r>
+      <w:r>
+        <w:rPr>
+          <w:i/>
+          <w:color w:val="FF0000"/>
+          <w:sz w:val="40"/>
+          <w:szCs w:val="40"/>
+          <w:u w:val="single"/>
+        </w:rPr>
         <w:t>Interface</w:t>
       </w:r>
     </w:p>
     <w:p>
+      <w:pPr>
+        <w:rPr>
+          <w:i/>
+          <w:color w:val="7030A0"/>
+          <w:sz w:val="28"/>
+        </w:rPr>
+      </w:pPr>
+      <w:r>
+        <w:rPr>
+          <w:i/>
+          <w:color w:val="7030A0"/>
+          <w:sz w:val="28"/>
+        </w:rPr>
+        <w:t>Sommaire</w:t>
+      </w:r>
+    </w:p>
+    <w:p>
+      <w:pPr>
+        <w:pStyle w:val="ListParagraph"/>
+        <w:numPr>
+          <w:ilvl w:val="0"/>
+          <w:numId w:val="7"/>
+        </w:numPr>
+        <w:rPr>
+          <w:color w:val="0070C0"/>
+          <w:sz w:val="28"/>
+        </w:rPr>
+      </w:pPr>
+      <w:r>
+        <w:rPr>
+          <w:color w:val="0070C0"/>
+          <w:sz w:val="28"/>
+        </w:rPr>
+        <w:t>Description</w:t>
+      </w:r>
+    </w:p>
+    <w:p>
+      <w:pPr>
+        <w:pStyle w:val="ListParagraph"/>
+        <w:numPr>
+          <w:ilvl w:val="0"/>
+          <w:numId w:val="7"/>
+        </w:numPr>
+        <w:rPr>
+          <w:color w:val="0070C0"/>
+          <w:sz w:val="28"/>
+        </w:rPr>
+      </w:pPr>
+      <w:r>
+        <w:rPr>
+          <w:color w:val="0070C0"/>
+          <w:sz w:val="28"/>
+        </w:rPr>
+        <w:t>Ouverture de l’interface</w:t>
+      </w:r>
+    </w:p>
+    <w:p>
+      <w:pPr>
+        <w:pStyle w:val="ListParagraph"/>
+        <w:numPr>
+          <w:ilvl w:val="0"/>
+          <w:numId w:val="7"/>
+        </w:numPr>
+        <w:rPr>
+          <w:color w:val="0070C0"/>
+          <w:sz w:val="28"/>
+        </w:rPr>
+      </w:pPr>
+      <w:r>
+        <w:rPr>
+          <w:color w:val="0070C0"/>
+          <w:sz w:val="28"/>
+        </w:rPr>
+        <w:t>Organisation de l’interface</w:t>
+      </w:r>
+    </w:p>
+    <w:p>
+      <w:pPr>
+        <w:pStyle w:val="ListParagraph"/>
+        <w:numPr>
+          <w:ilvl w:val="0"/>
+          <w:numId w:val="7"/>
+        </w:numPr>
+        <w:rPr>
+          <w:color w:val="0070C0"/>
+          <w:sz w:val="28"/>
+        </w:rPr>
+      </w:pPr>
+      <w:r>
+        <w:rPr>
+          <w:color w:val="0070C0"/>
+          <w:sz w:val="28"/>
+        </w:rPr>
+        <w:t>La table de la semaine</w:t>
+      </w:r>
+    </w:p>
+    <w:p>
+      <w:pPr>
+        <w:pStyle w:val="ListParagraph"/>
+        <w:numPr>
+          <w:ilvl w:val="1"/>
+          <w:numId w:val="7"/>
+        </w:numPr>
+        <w:rPr>
+          <w:color w:val="0070C0"/>
+          <w:sz w:val="28"/>
+        </w:rPr>
+      </w:pPr>
+      <w:r>
+        <w:rPr>
+          <w:color w:val="0070C0"/>
+          <w:sz w:val="28"/>
+        </w:rPr>
+        <w:t>Les codes couleurs</w:t>
+      </w:r>
+    </w:p>
+    <w:p>
+      <w:pPr>
+        <w:pStyle w:val="ListParagraph"/>
+        <w:numPr>
+          <w:ilvl w:val="1"/>
+          <w:numId w:val="7"/>
+        </w:numPr>
+        <w:rPr>
+          <w:color w:val="0070C0"/>
+          <w:sz w:val="28"/>
+        </w:rPr>
+      </w:pPr>
+      <w:r>
+        <w:rPr>
+          <w:color w:val="0070C0"/>
+          <w:sz w:val="28"/>
+        </w:rPr>
+        <w:t>Notion de comptabilité</w:t>
+      </w:r>
+    </w:p>
+    <w:p>
+      <w:pPr>
+        <w:pStyle w:val="ListParagraph"/>
+        <w:numPr>
+          <w:ilvl w:val="1"/>
+          <w:numId w:val="7"/>
+        </w:numPr>
+        <w:rPr>
+          <w:color w:val="0070C0"/>
+          <w:sz w:val="28"/>
+        </w:rPr>
+      </w:pPr>
+      <w:r>
+        <w:rPr>
+          <w:color w:val="0070C0"/>
+          <w:sz w:val="28"/>
+        </w:rPr>
+        <w:t>Les opérations</w:t>
+      </w:r>
+    </w:p>
+    <w:p>
+      <w:pPr>
+        <w:pStyle w:val="ListParagraph"/>
+        <w:numPr>
+          <w:ilvl w:val="0"/>
+          <w:numId w:val="7"/>
+        </w:numPr>
+        <w:rPr>
+          <w:color w:val="0070C0"/>
+          <w:sz w:val="28"/>
+        </w:rPr>
+      </w:pPr>
+      <w:r>
+        <w:rPr>
+          <w:color w:val="0070C0"/>
+          <w:sz w:val="28"/>
+        </w:rPr>
+        <w:t>La zone d’information des horaires de kholles</w:t>
+      </w:r>
+    </w:p>
+    <w:p>
+      <w:pPr>
+        <w:rPr>
+          <w:color w:val="0070C0"/>
+          <w:sz w:val="28"/>
+        </w:rPr>
+      </w:pPr>
+    </w:p>
+    <w:p>
+      <w:pPr>
+        <w:rPr>
+          <w:color w:val="0070C0"/>
+          <w:sz w:val="28"/>
+        </w:rPr>
+      </w:pPr>
+      <w:r>
+        <w:rPr>
+          <w:color w:val="0070C0"/>
+          <w:sz w:val="28"/>
+        </w:rPr>
+        <w:br w:type="page"/>
+      </w:r>
+    </w:p>
+    <w:p>
+      <w:r>
+        <w:rPr>
+          <w:color w:val="0070C0"/>
+          <w:sz w:val="28"/>
+        </w:rPr>
+        <w:lastRenderedPageBreak/>
+        <w:t>I</w:t>
+      </w:r>
+      <w:r>
+        <w:rPr>
+          <w:color w:val="0070C0"/>
+          <w:sz w:val="28"/>
+        </w:rPr>
+        <w:t xml:space="preserve">. </w:t>
+      </w:r>
       <w:r>
         <w:rPr>
           <w:color w:val="0070C0"/>
@@ -40,7 +265,16 @@
         <w:br/>
       </w:r>
       <w:r>
-        <w:t xml:space="preserve">L'interface est l'outil du kholloscope qui permet </w:t>
+        <w:t>L'interface est l'outil de</w:t>
+      </w:r>
+      <w:r>
+        <w:t xml:space="preserve"> </w:t>
+      </w:r>
+      <w:r>
+        <w:t>S.P.A.R.K.</w:t>
+      </w:r>
+      <w:r>
+        <w:t xml:space="preserve"> qui permet </w:t>
       </w:r>
       <w:r>
         <w:t xml:space="preserve">de </w:t>
@@ -54,71 +288,145 @@
       <w:r>
         <w:t xml:space="preserve"> à partir des données rentrées préalablement (étudiants, groupes, kholleurs, horaire de kholles...)</w:t>
       </w:r>
+      <w:r>
+        <w:t xml:space="preserve">. </w:t>
+      </w:r>
+      <w:r>
+        <w:rPr>
+          <w:b/>
+          <w:color w:val="FF0000"/>
+        </w:rPr>
+        <w:t>L’usage des raccourcis est dispensable pour une utilisation efficace pour cet outil</w:t>
+      </w:r>
+      <w:r>
+        <w:t>, surtout que certaines opérations ne sont disponible</w:t>
+      </w:r>
+      <w:r>
+        <w:t>s</w:t>
+      </w:r>
+      <w:r>
+        <w:t xml:space="preserve"> que sous forme de raccourcis (ex. : échanges de kholles).</w:t>
+      </w:r>
+    </w:p>
+    <w:p>
+      <w:pPr>
+        <w:rPr>
+          <w:i/>
+        </w:rPr>
+      </w:pPr>
+      <w:r>
+        <w:rPr>
+          <w:i/>
+        </w:rPr>
+        <w:t>Information : Comme dans la plupart des outils de S.P.A.R.K, le raccourci « Ctrl + B » permet d’ouvrir un bloc-notes numérique.</w:t>
+      </w:r>
+    </w:p>
+    <w:p>
+      <w:r>
+        <w:rPr>
+          <w:color w:val="0070C0"/>
+          <w:sz w:val="28"/>
+        </w:rPr>
+        <w:t xml:space="preserve">II. </w:t>
+      </w:r>
+      <w:r>
+        <w:rPr>
+          <w:color w:val="0070C0"/>
+          <w:sz w:val="28"/>
+        </w:rPr>
+        <w:t>Ouverture de l'interface</w:t>
+      </w:r>
+      <w:r>
+        <w:rPr>
+          <w:color w:val="0070C0"/>
+          <w:sz w:val="28"/>
+        </w:rPr>
+        <w:t xml:space="preserve"> </w:t>
+      </w:r>
+      <w:r>
+        <w:rPr>
+          <w:color w:val="0070C0"/>
+          <w:sz w:val="28"/>
+        </w:rPr>
+        <w:t xml:space="preserve">: </w:t>
+      </w:r>
+      <w:r>
+        <w:rPr>
+          <w:color w:val="0070C0"/>
+          <w:sz w:val="28"/>
+        </w:rPr>
+        <w:br/>
+      </w:r>
+      <w:r>
+        <w:t>Pour ouvrir l'interface, il faut cliquer sur le menu "Kholl</w:t>
+      </w:r>
+      <w:r>
+        <w:t>es" puis sur l'item "Interface" (</w:t>
+      </w:r>
+      <w:r>
+        <w:rPr>
+          <w:b/>
+          <w:color w:val="FF0000"/>
+        </w:rPr>
+        <w:t>ou sinon, il y a le raccourci « Ctrl + I » pour l’ouvrir).</w:t>
+      </w:r>
+      <w:r>
+        <w:rPr>
+          <w:color w:val="FF0000"/>
+        </w:rPr>
+        <w:t xml:space="preserve"> </w:t>
+      </w:r>
+      <w:r>
+        <w:t xml:space="preserve">Une fenêtre de renseignement demandera la </w:t>
+      </w:r>
+      <w:r>
+        <w:rPr>
+          <w:b/>
+        </w:rPr>
+        <w:t>semaine à éditer</w:t>
+      </w:r>
+      <w:r>
+        <w:t xml:space="preserve">, ainsi que la </w:t>
+      </w:r>
+      <w:r>
+        <w:rPr>
+          <w:b/>
+        </w:rPr>
+        <w:t>parité</w:t>
+      </w:r>
+      <w:r>
+        <w:t xml:space="preserve"> de celle-ci (qui sera pris en compte pour les emplois du temps).</w:t>
+      </w:r>
     </w:p>
     <w:p/>
     <w:p>
-      <w:r>
-        <w:rPr>
-          <w:color w:val="0070C0"/>
-          <w:sz w:val="28"/>
-        </w:rPr>
-        <w:t>Ouverture de l'interface</w:t>
-      </w:r>
-      <w:r>
-        <w:rPr>
-          <w:color w:val="0070C0"/>
-          <w:sz w:val="28"/>
-        </w:rPr>
-        <w:t xml:space="preserve"> </w:t>
-      </w:r>
-      <w:r>
-        <w:rPr>
-          <w:color w:val="0070C0"/>
-          <w:sz w:val="28"/>
-        </w:rPr>
-        <w:t xml:space="preserve">: </w:t>
-      </w:r>
-      <w:r>
-        <w:rPr>
-          <w:color w:val="0070C0"/>
-          <w:sz w:val="28"/>
-        </w:rPr>
-        <w:br/>
-      </w:r>
-      <w:r>
-        <w:t>Pour ouvrir l'interface, il faut cliquer sur le menu "Kholles" puis sur l'item "Interface".</w:t>
-      </w:r>
-      <w:r>
-        <w:br/>
-        <w:t xml:space="preserve">Une fenêtre de renseignement demandera la </w:t>
-      </w:r>
-      <w:r>
-        <w:rPr>
-          <w:b/>
-        </w:rPr>
-        <w:t>semaine à éditer</w:t>
-      </w:r>
-      <w:r>
-        <w:t xml:space="preserve">, ainsi que la </w:t>
-      </w:r>
-      <w:r>
-        <w:rPr>
-          <w:b/>
-        </w:rPr>
-        <w:t>parité</w:t>
-      </w:r>
-      <w:r>
-        <w:t xml:space="preserve"> de celle-ci (qui sera pris en compte pour les emplois du temps).</w:t>
-      </w:r>
-    </w:p>
-    <w:p/>
-    <w:p>
-      <w:pPr>
-        <w:rPr>
-          <w:color w:val="0070C0"/>
-          <w:sz w:val="28"/>
-        </w:rPr>
-      </w:pPr>
+      <w:pPr>
+        <w:rPr>
+          <w:color w:val="0070C0"/>
+          <w:sz w:val="28"/>
+        </w:rPr>
+      </w:pPr>
+      <w:r>
+        <w:rPr>
+          <w:color w:val="0070C0"/>
+          <w:sz w:val="28"/>
+        </w:rPr>
+        <w:t>II</w:t>
+      </w:r>
+      <w:r>
+        <w:rPr>
+          <w:color w:val="0070C0"/>
+          <w:sz w:val="28"/>
+        </w:rPr>
+        <w:t>I</w:t>
+      </w:r>
+      <w:r>
+        <w:rPr>
+          <w:color w:val="0070C0"/>
+          <w:sz w:val="28"/>
+        </w:rPr>
+        <w:t xml:space="preserve">. </w:t>
+      </w:r>
       <w:r>
         <w:rPr>
           <w:color w:val="0070C0"/>
@@ -156,7 +464,7 @@
         <mc:AlternateContent>
           <mc:Choice Requires="wps">
             <w:drawing>
-              <wp:anchor distT="0" distB="0" distL="114300" distR="114300" simplePos="0" relativeHeight="251668480" behindDoc="0" locked="0" layoutInCell="1" allowOverlap="1" wp14:anchorId="48EB1C62" wp14:editId="7EACA70D">
+              <wp:anchor distT="0" distB="0" distL="114300" distR="114300" simplePos="0" relativeHeight="251667456" behindDoc="0" locked="0" layoutInCell="1" allowOverlap="1" wp14:anchorId="48EB1C62" wp14:editId="7EACA70D">
                 <wp:simplePos x="0" y="0"/>
                 <wp:positionH relativeFrom="column">
                   <wp:posOffset>395605</wp:posOffset>
@@ -246,7 +554,7 @@
           </mc:Choice>
           <mc:Fallback>
             <w:pict>
-              <v:rect w14:anchorId="48EB1C62" id="Rectangle 7" o:spid="_x0000_s1026" style="position:absolute;margin-left:31.15pt;margin-top:258.3pt;width:21.75pt;height:22.5pt;z-index:251668480;visibility:visible;mso-wrap-style:square;mso-width-percent:0;mso-height-percent:0;mso-wrap-distance-left:9pt;mso-wrap-distance-top:0;mso-wrap-distance-right:9pt;mso-wrap-distance-bottom:0;mso-position-horizontal:absolute;mso-position-horizontal-relative:text;mso-position-vertical:absolute;mso-position-vertical-relative:text;mso-width-percent:0;mso-height-percent:0;mso-width-relative:margin;mso-height-relative:margin;v-text-anchor:middle" o:gfxdata="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" fillcolor="red" strokecolor="#538135 [2409]" strokeweight="1.5pt">
+              <v:rect w14:anchorId="48EB1C62" id="Rectangle 7" o:spid="_x0000_s1026" style="position:absolute;margin-left:31.15pt;margin-top:258.3pt;width:21.75pt;height:22.5pt;z-index:251667456;visibility:visible;mso-wrap-style:square;mso-width-percent:0;mso-height-percent:0;mso-wrap-distance-left:9pt;mso-wrap-distance-top:0;mso-wrap-distance-right:9pt;mso-wrap-distance-bottom:0;mso-position-horizontal:absolute;mso-position-horizontal-relative:text;mso-position-vertical:absolute;mso-position-vertical-relative:text;mso-width-percent:0;mso-height-percent:0;mso-width-relative:margin;mso-height-relative:margin;v-text-anchor:middle" o:gfxdata="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" fillcolor="red" strokecolor="#538135 [2409]" strokeweight="1.5pt">
                 <v:textbox>
                   <w:txbxContent>
                     <w:p>
@@ -279,7 +587,7 @@
         <mc:AlternateContent>
           <mc:Choice Requires="wps">
             <w:drawing>
-              <wp:anchor distT="0" distB="0" distL="114300" distR="114300" simplePos="0" relativeHeight="251666432" behindDoc="0" locked="0" layoutInCell="1" allowOverlap="1" wp14:anchorId="4E1D9AA3" wp14:editId="60C23BAD">
+              <wp:anchor distT="0" distB="0" distL="114300" distR="114300" simplePos="0" relativeHeight="251665408" behindDoc="0" locked="0" layoutInCell="1" allowOverlap="1" wp14:anchorId="4E1D9AA3" wp14:editId="60C23BAD">
                 <wp:simplePos x="0" y="0"/>
                 <wp:positionH relativeFrom="column">
                   <wp:posOffset>5177155</wp:posOffset>
@@ -369,7 +677,7 @@
           </mc:Choice>
           <mc:Fallback>
             <w:pict>
-              <v:rect w14:anchorId="4E1D9AA3" id="Rectangle 6" o:spid="_x0000_s1027" style="position:absolute;margin-left:407.65pt;margin-top:106.05pt;width:21.75pt;height:22.5pt;z-index:251666432;visibility:visible;mso-wrap-style:square;mso-width-percent:0;mso-height-percent:0;mso-wrap-distance-left:9pt;mso-wrap-distance-top:0;mso-wrap-distance-right:9pt;mso-wrap-distance-bottom:0;mso-position-horizontal:absolute;mso-position-horizontal-relative:text;mso-position-vertical:absolute;mso-position-vertical-relative:text;mso-width-percent:0;mso-height-percent:0;mso-width-relative:margin;mso-height-relative:margin;v-text-anchor:middle" o:gfxdata="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" fillcolor="red" strokecolor="#538135 [2409]" strokeweight="1.5pt">
+              <v:rect w14:anchorId="4E1D9AA3" id="Rectangle 6" o:spid="_x0000_s1027" style="position:absolute;margin-left:407.65pt;margin-top:106.05pt;width:21.75pt;height:22.5pt;z-index:251665408;visibility:visible;mso-wrap-style:square;mso-width-percent:0;mso-height-percent:0;mso-wrap-distance-left:9pt;mso-wrap-distance-top:0;mso-wrap-distance-right:9pt;mso-wrap-distance-bottom:0;mso-position-horizontal:absolute;mso-position-horizontal-relative:text;mso-position-vertical:absolute;mso-position-vertical-relative:text;mso-width-percent:0;mso-height-percent:0;mso-width-relative:margin;mso-height-relative:margin;v-text-anchor:middle" o:gfxdata="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" fillcolor="red" strokecolor="#538135 [2409]" strokeweight="1.5pt">
                 <v:textbox>
                   <w:txbxContent>
                     <w:p>
@@ -402,7 +710,7 @@
         <mc:AlternateContent>
           <mc:Choice Requires="wps">
             <w:drawing>
-              <wp:anchor distT="0" distB="0" distL="114300" distR="114300" simplePos="0" relativeHeight="251664384" behindDoc="0" locked="0" layoutInCell="1" allowOverlap="1" wp14:anchorId="16783B3C" wp14:editId="1D85290B">
+              <wp:anchor distT="0" distB="0" distL="114300" distR="114300" simplePos="0" relativeHeight="251663360" behindDoc="0" locked="0" layoutInCell="1" allowOverlap="1" wp14:anchorId="16783B3C" wp14:editId="1D85290B">
                 <wp:simplePos x="0" y="0"/>
                 <wp:positionH relativeFrom="margin">
                   <wp:align>center</wp:align>
@@ -492,7 +800,7 @@
           </mc:Choice>
           <mc:Fallback>
             <w:pict>
-              <v:rect w14:anchorId="16783B3C" id="Rectangle 5" o:spid="_x0000_s1028" style="position:absolute;margin-left:0;margin-top:245.55pt;width:21.75pt;height:22.5pt;z-index:251664384;visibility:visible;mso-wrap-style:square;mso-width-percent:0;mso-height-percent:0;mso-wrap-distance-left:9pt;mso-wrap-distance-top:0;mso-wrap-distance-right:9pt;mso-wrap-distance-bottom:0;mso-position-horizontal:center;mso-position-horizontal-relative:margin;mso-position-vertical:absolute;mso-position-vertical-relative:text;mso-width-percent:0;mso-height-percent:0;mso-width-relative:margin;mso-height-relative:margin;v-text-anchor:middle" o:gfxdata="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" fillcolor="red" strokecolor="#538135 [2409]" strokeweight="1.5pt">
+              <v:rect w14:anchorId="16783B3C" id="Rectangle 5" o:spid="_x0000_s1028" style="position:absolute;margin-left:0;margin-top:245.55pt;width:21.75pt;height:22.5pt;z-index:251663360;visibility:visible;mso-wrap-style:square;mso-width-percent:0;mso-height-percent:0;mso-wrap-distance-left:9pt;mso-wrap-distance-top:0;mso-wrap-distance-right:9pt;mso-wrap-distance-bottom:0;mso-position-horizontal:center;mso-position-horizontal-relative:margin;mso-position-vertical:absolute;mso-position-vertical-relative:text;mso-width-percent:0;mso-height-percent:0;mso-width-relative:margin;mso-height-relative:margin;v-text-anchor:middle" o:gfxdata="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" fillcolor="red" strokecolor="#538135 [2409]" strokeweight="1.5pt">
                 <v:textbox>
                   <w:txbxContent>
                     <w:p>
@@ -526,7 +834,7 @@
         <mc:AlternateContent>
           <mc:Choice Requires="wps">
             <w:drawing>
-              <wp:anchor distT="0" distB="0" distL="114300" distR="114300" simplePos="0" relativeHeight="251658240" behindDoc="0" locked="0" layoutInCell="1" allowOverlap="1" wp14:anchorId="18843FF9" wp14:editId="2496F70B">
+              <wp:anchor distT="0" distB="0" distL="114300" distR="114300" simplePos="0" relativeHeight="251657216" behindDoc="0" locked="0" layoutInCell="1" allowOverlap="1" wp14:anchorId="18843FF9" wp14:editId="2496F70B">
                 <wp:simplePos x="0" y="0"/>
                 <wp:positionH relativeFrom="column">
                   <wp:posOffset>3128645</wp:posOffset>
@@ -615,7 +923,7 @@
           </mc:Choice>
           <mc:Fallback>
             <w:pict>
-              <v:rect w14:anchorId="18843FF9" id="Rectangle 2" o:spid="_x0000_s1029" style="position:absolute;margin-left:246.35pt;margin-top:126.3pt;width:21.75pt;height:22.5pt;z-index:251658240;visibility:visible;mso-wrap-style:square;mso-width-percent:0;mso-height-percent:0;mso-wrap-distance-left:9pt;mso-wrap-distance-top:0;mso-wrap-distance-right:9pt;mso-wrap-distance-bottom:0;mso-position-horizontal:absolute;mso-position-horizontal-relative:text;mso-position-vertical:absolute;mso-position-vertical-relative:text;mso-width-percent:0;mso-height-percent:0;mso-width-relative:margin;mso-height-relative:margin;v-text-anchor:middle" o:gfxdata="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" fillcolor="red" strokecolor="#538135 [2409]" strokeweight="1.5pt">
+              <v:rect w14:anchorId="18843FF9" id="Rectangle 2" o:spid="_x0000_s1029" style="position:absolute;margin-left:246.35pt;margin-top:126.3pt;width:21.75pt;height:22.5pt;z-index:251657216;visibility:visible;mso-wrap-style:square;mso-width-percent:0;mso-height-percent:0;mso-wrap-distance-left:9pt;mso-wrap-distance-top:0;mso-wrap-distance-right:9pt;mso-wrap-distance-bottom:0;mso-position-horizontal:absolute;mso-position-horizontal-relative:text;mso-position-vertical:absolute;mso-position-vertical-relative:text;mso-width-percent:0;mso-height-percent:0;mso-width-relative:margin;mso-height-relative:margin;v-text-anchor:middle" o:gfxdata="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" fillcolor="red" strokecolor="#538135 [2409]" strokeweight="1.5pt">
                 <v:textbox>
                   <w:txbxContent>
                     <w:p>
@@ -647,7 +955,7 @@
         <mc:AlternateContent>
           <mc:Choice Requires="wps">
             <w:drawing>
-              <wp:anchor distT="0" distB="0" distL="114300" distR="114300" simplePos="0" relativeHeight="251662336" behindDoc="0" locked="0" layoutInCell="1" allowOverlap="1" wp14:anchorId="4E9034B1" wp14:editId="0D424006">
+              <wp:anchor distT="0" distB="0" distL="114300" distR="114300" simplePos="0" relativeHeight="251661312" behindDoc="0" locked="0" layoutInCell="1" allowOverlap="1" wp14:anchorId="4E9034B1" wp14:editId="0D424006">
                 <wp:simplePos x="0" y="0"/>
                 <wp:positionH relativeFrom="column">
                   <wp:posOffset>2357755</wp:posOffset>
@@ -737,7 +1045,7 @@
           </mc:Choice>
           <mc:Fallback>
             <w:pict>
-              <v:rect w14:anchorId="4E9034B1" id="Rectangle 4" o:spid="_x0000_s1030" style="position:absolute;margin-left:185.65pt;margin-top:11.55pt;width:21.75pt;height:22.5pt;z-index:251662336;visibility:visible;mso-wrap-style:square;mso-width-percent:0;mso-height-percent:0;mso-wrap-distance-left:9pt;mso-wrap-distance-top:0;mso-wrap-distance-right:9pt;mso-wrap-distance-bottom:0;mso-position-horizontal:absolute;mso-position-horizontal-relative:text;mso-position-vertical:absolute;mso-position-vertical-relative:text;mso-width-percent:0;mso-height-percent:0;mso-width-relative:margin;mso-height-relative:margin;v-text-anchor:middle" o:gfxdata="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" fillcolor="red" strokecolor="#538135 [2409]" strokeweight="1.5pt">
+              <v:rect w14:anchorId="4E9034B1" id="Rectangle 4" o:spid="_x0000_s1030" style="position:absolute;margin-left:185.65pt;margin-top:11.55pt;width:21.75pt;height:22.5pt;z-index:251661312;visibility:visible;mso-wrap-style:square;mso-width-percent:0;mso-height-percent:0;mso-wrap-distance-left:9pt;mso-wrap-distance-top:0;mso-wrap-distance-right:9pt;mso-wrap-distance-bottom:0;mso-position-horizontal:absolute;mso-position-horizontal-relative:text;mso-position-vertical:absolute;mso-position-vertical-relative:text;mso-width-percent:0;mso-height-percent:0;mso-width-relative:margin;mso-height-relative:margin;v-text-anchor:middle" o:gfxdata="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" fillcolor="red" strokecolor="#538135 [2409]" strokeweight="1.5pt">
                 <v:textbox>
                   <w:txbxContent>
                     <w:p>
@@ -770,7 +1078,7 @@
         <mc:AlternateContent>
           <mc:Choice Requires="wps">
             <w:drawing>
-              <wp:anchor distT="0" distB="0" distL="114300" distR="114300" simplePos="0" relativeHeight="251660288" behindDoc="0" locked="0" layoutInCell="1" allowOverlap="1" wp14:anchorId="419ED1DD" wp14:editId="04E5E128">
+              <wp:anchor distT="0" distB="0" distL="114300" distR="114300" simplePos="0" relativeHeight="251659264" behindDoc="0" locked="0" layoutInCell="1" allowOverlap="1" wp14:anchorId="419ED1DD" wp14:editId="04E5E128">
                 <wp:simplePos x="0" y="0"/>
                 <wp:positionH relativeFrom="column">
                   <wp:posOffset>357505</wp:posOffset>
@@ -859,7 +1167,7 @@
           </mc:Choice>
           <mc:Fallback>
             <w:pict>
-              <v:rect w14:anchorId="419ED1DD" id="Rectangle 3" o:spid="_x0000_s1031" style="position:absolute;margin-left:28.15pt;margin-top:124.05pt;width:21.75pt;height:22.5pt;z-index:251660288;visibility:visible;mso-wrap-style:square;mso-width-percent:0;mso-height-percent:0;mso-wrap-distance-left:9pt;mso-wrap-distance-top:0;mso-wrap-distance-right:9pt;mso-wrap-distance-bottom:0;mso-position-horizontal:absolute;mso-position-horizontal-relative:text;mso-position-vertical:absolute;mso-position-vertical-relative:text;mso-width-percent:0;mso-height-percent:0;mso-width-relative:margin;mso-height-relative:margin;v-text-anchor:middle" o:gfxdata="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" fillcolor="red" strokecolor="#538135 [2409]" strokeweight="1.5pt">
+              <v:rect w14:anchorId="419ED1DD" id="Rectangle 3" o:spid="_x0000_s1031" style="position:absolute;margin-left:28.15pt;margin-top:124.05pt;width:21.75pt;height:22.5pt;z-index:251659264;visibility:visible;mso-wrap-style:square;mso-width-percent:0;mso-height-percent:0;mso-wrap-distance-left:9pt;mso-wrap-distance-top:0;mso-wrap-distance-right:9pt;mso-wrap-distance-bottom:0;mso-position-horizontal:absolute;mso-position-horizontal-relative:text;mso-position-vertical:absolute;mso-position-vertical-relative:text;mso-width-percent:0;mso-height-percent:0;mso-width-relative:margin;mso-height-relative:margin;v-text-anchor:middle" o:gfxdata="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" fillcolor="red" strokecolor="#538135 [2409]" strokeweight="1.5pt">
                 <v:textbox>
                   <w:txbxContent>
                     <w:p>
@@ -1231,27 +1539,46 @@
     <w:p>
       <w:pPr>
         <w:pStyle w:val="ListParagraph"/>
-        <w:numPr>
-          <w:ilvl w:val="0"/>
-          <w:numId w:val="2"/>
-        </w:numPr>
         <w:jc w:val="both"/>
       </w:pPr>
       <w:r>
-        <w:t xml:space="preserve">Chaque onglet permet de gérer les kholles dans une matière précise (précisé à l’intermédiaire du titre de l’onglet). Les matières affichées sont celles qui ont été rentrées dans le gestionnaire </w:t>
-      </w:r>
-      <w:r>
+        <w:rPr>
+          <w:b/>
+          <w:color w:val="FF0000"/>
+        </w:rPr>
+        <w:t>En doub</w:t>
+      </w:r>
+      <w:r>
+        <w:rPr>
+          <w:b/>
+          <w:color w:val="FF0000"/>
+        </w:rPr>
+        <w:t xml:space="preserve">le-cliquant sur un élève, </w:t>
+      </w:r>
+      <w:r>
+        <w:rPr>
+          <w:b/>
+          <w:color w:val="FF0000"/>
+        </w:rPr>
+        <w:t>celui-ci</w:t>
+      </w:r>
+      <w:r>
+        <w:rPr>
+          <w:b/>
+          <w:color w:val="FF0000"/>
+        </w:rPr>
+        <w:t xml:space="preserve"> est surligné. Si deux élèves sont surlignés, toutes les kholles de la matière sélectionnée sont échangées : Le premier récupère toutes les kholles </w:t>
+      </w:r>
+      <w:r>
+        <w:rPr>
+          <w:b/>
+          <w:color w:val="FF0000"/>
+        </w:rPr>
         <w:lastRenderedPageBreak/>
-        <w:t xml:space="preserve">des matières. De plus, pour qu’une matière soit affichée, il faut que celle-ci soit </w:t>
-      </w:r>
-      <w:r>
-        <w:rPr>
-          <w:b/>
-        </w:rPr>
-        <w:t>attribuée à minimum un kholleur</w:t>
-      </w:r>
-      <w:r>
-        <w:t>.</w:t>
+        <w:t>du second de la matière courante et réciproquement.</w:t>
+      </w:r>
+      <w:r>
+        <w:t xml:space="preserve"> Cette opération peut être annulée en utilisant le raccourci « Ctrl + Z ».</w:t>
       </w:r>
     </w:p>
     <w:p>
@@ -1264,28 +1591,16 @@
         <w:jc w:val="both"/>
       </w:pPr>
       <w:r>
-        <w:t xml:space="preserve">Il s’agit d’une liste comportant l’ensemble des kholleurs correspondant à la matière sélectionnée, rangé dans l’ordre alphabétique. </w:t>
-      </w:r>
-      <w:r>
-        <w:t>Le kholleur</w:t>
-      </w:r>
-      <w:r>
-        <w:t xml:space="preserve"> sélectionné sera </w:t>
-      </w:r>
-      <w:r>
-        <w:t>celui qui pourra être modifié par la suite.</w:t>
-      </w:r>
-      <w:r>
-        <w:t xml:space="preserve"> Le </w:t>
+        <w:t xml:space="preserve">Chaque onglet permet de gérer les kholles dans une matière précise (précisé à l’intermédiaire du titre de l’onglet). Les matières affichées sont celles qui ont été rentrées dans le gestionnaire des matières. De plus, pour qu’une matière soit affichée, il faut que celle-ci soit </w:t>
       </w:r>
       <w:r>
         <w:rPr>
           <w:b/>
         </w:rPr>
-        <w:t>nombre de kholles que l’étudiant sélectionné a eues avec un kholleur</w:t>
-      </w:r>
-      <w:r>
-        <w:t xml:space="preserve"> (en incluant les kholles des semaines passées, de la semaine courante et des semaines futures) est affiché après celui-ci.</w:t>
+        <w:t>attribuée à minimum un kholleur</w:t>
+      </w:r>
+      <w:r>
+        <w:t>.</w:t>
       </w:r>
     </w:p>
     <w:p>
@@ -1296,43 +1611,104 @@
           <w:numId w:val="2"/>
         </w:numPr>
         <w:jc w:val="both"/>
-        <w:rPr>
-          <w:i/>
-        </w:rPr>
-      </w:pPr>
+      </w:pPr>
+      <w:r>
+        <w:t xml:space="preserve">Il s’agit d’une liste comportant l’ensemble des kholleurs correspondant à la matière sélectionnée, rangé dans l’ordre alphabétique. </w:t>
+      </w:r>
+      <w:r>
+        <w:t>Le kholleur</w:t>
+      </w:r>
+      <w:r>
+        <w:t xml:space="preserve"> sélectionné sera </w:t>
+      </w:r>
+      <w:r>
+        <w:t>celui qui pourra être modifié par la suite.</w:t>
+      </w:r>
+      <w:r>
+        <w:t xml:space="preserve"> Le </w:t>
+      </w:r>
+      <w:r>
+        <w:rPr>
+          <w:b/>
+        </w:rPr>
+        <w:t>nombre de kholles que l’étudiant sélectionné a eues avec un kholleur</w:t>
+      </w:r>
+      <w:r>
+        <w:t xml:space="preserve"> (en incluant les kholles des semaines passées, de la semaine courante et des semaines futures) est affiché après celui-ci.</w:t>
+      </w:r>
+      <w:r>
+        <w:t xml:space="preserve"> </w:t>
+      </w:r>
       <w:r>
         <w:rPr>
           <w:b/>
           <w:color w:val="FF0000"/>
         </w:rPr>
-        <w:t>La table de la semaine :</w:t>
-      </w:r>
-      <w:r>
-        <w:rPr>
+        <w:t>De pl</w:t>
+      </w:r>
+      <w:r>
+        <w:rPr>
+          <w:b/>
           <w:color w:val="FF0000"/>
         </w:rPr>
+        <w:t>us, si ce nombre n’est pas nul</w:t>
+      </w:r>
+      <w:r>
+        <w:rPr>
+          <w:b/>
+          <w:color w:val="FF0000"/>
+        </w:rPr>
+        <w:t xml:space="preserve">, en positionnant la souris sur le kholleur, une infobulle vous indique le </w:t>
+      </w:r>
+      <w:r>
+        <w:rPr>
+          <w:b/>
+          <w:color w:val="FF0000"/>
+        </w:rPr>
+        <w:t xml:space="preserve">nombre de semaines entre </w:t>
+      </w:r>
+      <w:r>
+        <w:rPr>
+          <w:b/>
+          <w:color w:val="FF0000"/>
+        </w:rPr>
+        <w:t>la kholle la plus proche temporellement de la semaine choisie</w:t>
+      </w:r>
+      <w:r>
+        <w:rPr>
+          <w:b/>
+          <w:color w:val="FF0000"/>
+        </w:rPr>
+        <w:t xml:space="preserve"> et le lundi de cette semaine</w:t>
+      </w:r>
+      <w:r>
+        <w:rPr>
+          <w:color w:val="FF0000"/>
+        </w:rPr>
         <w:t xml:space="preserve"> </w:t>
       </w:r>
       <w:r>
-        <w:t xml:space="preserve">Cette table affiche l’emploi du temps et les kholles de </w:t>
-      </w:r>
-      <w:r>
-        <w:t>l’étudiant</w:t>
-      </w:r>
-      <w:r>
-        <w:t xml:space="preserve"> sélectionné ainsi que les horaires de kholles du kholleur sélectionné. Elle permet de sélectionner, d’ajouter et de supprimer rapidement des kholles</w:t>
-      </w:r>
-      <w:r>
-        <w:t xml:space="preserve"> de la matière sélectionnée</w:t>
-      </w:r>
-      <w:r>
-        <w:t xml:space="preserve"> pour la semaine courante. </w:t>
-      </w:r>
-      <w:r>
-        <w:rPr>
-          <w:i/>
-        </w:rPr>
-        <w:t>Une partie décrivant son fonctionnement est présente dans la suite de ce tutoriel.</w:t>
+        <w:t>(le nombre entre parenthèses est l</w:t>
+      </w:r>
+      <w:r>
+        <w:t>e nombre précis de jours</w:t>
+      </w:r>
+      <w:r>
+        <w:t>).</w:t>
+      </w:r>
+    </w:p>
+    <w:p>
+      <w:pPr>
+        <w:pStyle w:val="ListParagraph"/>
+        <w:jc w:val="both"/>
+      </w:pPr>
+      <w:r>
+        <w:t>E</w:t>
+      </w:r>
+      <w:bookmarkStart w:id="0" w:name="_GoBack"/>
+      <w:bookmarkEnd w:id="0"/>
+      <w:r>
+        <w:t>n double-cliquant sur un kholleur, l’historique des kholles est ouvert avec le kholleur en question sélectionné (si un élève est sélectionné dans l’interface, il le sera aussi dans l’historique).</w:t>
       </w:r>
     </w:p>
     <w:p>
@@ -1348,16 +1724,32 @@
         </w:rPr>
       </w:pPr>
       <w:r>
-        <w:t xml:space="preserve">La zone d’information des horaires de kholles : Lorsqu’un horaire de kholle est sélectionné avec la table de la semaine, de </w:t>
-      </w:r>
-      <w:r>
         <w:rPr>
           <w:b/>
-        </w:rPr>
-        <w:t>nombreuses informations</w:t>
-      </w:r>
-      <w:r>
-        <w:t xml:space="preserve"> relatives à cet horaire sont affichés dans cette zone. Elle permet aussi d’ajouter et de supprimer des kholles. </w:t>
+          <w:color w:val="FF0000"/>
+        </w:rPr>
+        <w:t>La table de la semaine :</w:t>
+      </w:r>
+      <w:r>
+        <w:rPr>
+          <w:color w:val="FF0000"/>
+        </w:rPr>
+        <w:t xml:space="preserve"> </w:t>
+      </w:r>
+      <w:r>
+        <w:t xml:space="preserve">Cette table affiche l’emploi du temps et les kholles de </w:t>
+      </w:r>
+      <w:r>
+        <w:t>l’étudiant</w:t>
+      </w:r>
+      <w:r>
+        <w:t xml:space="preserve"> sélectionné ainsi que les horaires de kholles du kholleur sélectionné. Elle permet de sélectionner, d’ajouter et de supprimer rapidement des kholles</w:t>
+      </w:r>
+      <w:r>
+        <w:t xml:space="preserve"> de la matière sélectionnée</w:t>
+      </w:r>
+      <w:r>
+        <w:t xml:space="preserve"> pour la semaine courante. </w:t>
       </w:r>
       <w:r>
         <w:rPr>
@@ -1374,6 +1766,37 @@
           <w:numId w:val="2"/>
         </w:numPr>
         <w:jc w:val="both"/>
+        <w:rPr>
+          <w:i/>
+        </w:rPr>
+      </w:pPr>
+      <w:r>
+        <w:t xml:space="preserve">La zone d’information des horaires de kholles : Lorsqu’un horaire de kholle est sélectionné avec la table de la semaine, de </w:t>
+      </w:r>
+      <w:r>
+        <w:rPr>
+          <w:b/>
+        </w:rPr>
+        <w:t>nombreuses informations</w:t>
+      </w:r>
+      <w:r>
+        <w:t xml:space="preserve"> relatives à cet horaire sont affichés dans cette zone. Elle permet aussi d’ajouter et de supprimer des kholles. </w:t>
+      </w:r>
+      <w:r>
+        <w:rPr>
+          <w:i/>
+        </w:rPr>
+        <w:t>Une partie décrivant son fonctionnement est présente dans la suite de ce tutoriel.</w:t>
+      </w:r>
+    </w:p>
+    <w:p>
+      <w:pPr>
+        <w:pStyle w:val="ListParagraph"/>
+        <w:numPr>
+          <w:ilvl w:val="0"/>
+          <w:numId w:val="2"/>
+        </w:numPr>
+        <w:jc w:val="both"/>
       </w:pPr>
       <w:r>
         <w:t>Le bouton « Historique » est un raccourci vers l’historique des kholles.</w:t>
@@ -1399,6 +1822,9 @@
       <w:r>
         <w:t xml:space="preserve"> Le fichier PDF est placé à l’endroit choisi par l’utilisateur.</w:t>
       </w:r>
+      <w:r>
+        <w:t xml:space="preserve"> Le format du PDF peut être changé dans les paramètres du menu « Fichier »</w:t>
+      </w:r>
     </w:p>
     <w:p>
       <w:pPr>
@@ -1417,6 +1843,27 @@
           <w:sz w:val="28"/>
         </w:rPr>
       </w:pPr>
+      <w:r>
+        <w:rPr>
+          <w:color w:val="0070C0"/>
+          <w:sz w:val="28"/>
+        </w:rPr>
+        <w:t>I</w:t>
+      </w:r>
+      <w:r>
+        <w:rPr>
+          <w:color w:val="0070C0"/>
+          <w:sz w:val="28"/>
+        </w:rPr>
+        <w:t>V</w:t>
+      </w:r>
+      <w:r>
+        <w:rPr>
+          <w:color w:val="0070C0"/>
+          <w:sz w:val="28"/>
+        </w:rPr>
+        <w:t xml:space="preserve">. </w:t>
+      </w:r>
       <w:r>
         <w:rPr>
           <w:color w:val="0070C0"/>
@@ -1574,6 +2021,7 @@
         <w:jc w:val="both"/>
       </w:pPr>
       <w:r>
+        <w:lastRenderedPageBreak/>
         <w:t xml:space="preserve">Pour un horaire de kholle, un quadrillage bleu est affiché par-dessus pour représenter le remplissage de la kholle : </w:t>
       </w:r>
       <w:r>
@@ -1606,7 +2054,7 @@
         <mc:AlternateContent>
           <mc:Choice Requires="wps">
             <w:drawing>
-              <wp:anchor distT="0" distB="0" distL="114300" distR="114300" simplePos="0" relativeHeight="251669504" behindDoc="0" locked="0" layoutInCell="1" allowOverlap="1" wp14:anchorId="6276EC48" wp14:editId="07537A73">
+              <wp:anchor distT="0" distB="0" distL="114300" distR="114300" simplePos="0" relativeHeight="251668480" behindDoc="0" locked="0" layoutInCell="1" allowOverlap="1" wp14:anchorId="47237AD8" wp14:editId="372C8058">
                 <wp:simplePos x="0" y="0"/>
                 <wp:positionH relativeFrom="column">
                   <wp:posOffset>700405</wp:posOffset>
@@ -1676,7 +2124,7 @@
           </mc:Choice>
           <mc:Fallback>
             <w:pict>
-              <v:oval w14:anchorId="36193E94" id="Oval 12" o:spid="_x0000_s1026" style="position:absolute;margin-left:55.15pt;margin-top:122.55pt;width:12pt;height:10.5pt;z-index:251669504;visibility:visible;mso-wrap-style:square;mso-width-percent:0;mso-height-percent:0;mso-wrap-distance-left:9pt;mso-wrap-distance-top:0;mso-wrap-distance-right:9pt;mso-wrap-distance-bottom:0;mso-position-horizontal:absolute;mso-position-horizontal-relative:text;mso-position-vertical:absolute;mso-position-vertical-relative:text;mso-width-percent:0;mso-height-percent:0;mso-width-relative:margin;mso-height-relative:margin;v-text-anchor:middle" o:gfxdata="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" fillcolor="red" strokecolor="red" strokeweight="1pt">
+              <v:oval w14:anchorId="18E984A2" id="Oval 12" o:spid="_x0000_s1026" style="position:absolute;margin-left:55.15pt;margin-top:122.55pt;width:12pt;height:10.5pt;z-index:251668480;visibility:visible;mso-wrap-style:square;mso-width-percent:0;mso-height-percent:0;mso-wrap-distance-left:9pt;mso-wrap-distance-top:0;mso-wrap-distance-right:9pt;mso-wrap-distance-bottom:0;mso-position-horizontal:absolute;mso-position-horizontal-relative:text;mso-position-vertical:absolute;mso-position-vertical-relative:text;mso-width-percent:0;mso-height-percent:0;mso-width-relative:margin;mso-height-relative:margin;v-text-anchor:middle" o:gfxdata="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" fillcolor="red" strokecolor="red" strokeweight="1pt">
                 <v:stroke joinstyle="miter"/>
               </v:oval>
             </w:pict>
@@ -1942,6 +2390,9 @@
       </w:r>
     </w:p>
     <w:p>
+      <w:pPr>
+        <w:jc w:val="both"/>
+      </w:pPr>
       <w:r>
         <w:t xml:space="preserve">Un horaire de kholle est compatible avec un étudiant si aucun </w:t>
       </w:r>
@@ -2097,11 +2548,11 @@
             <w:tcW w:w="1838" w:type="dxa"/>
           </w:tcPr>
           <w:p>
+            <w:pPr>
+              <w:jc w:val="center"/>
+            </w:pPr>
             <w:r>
               <w:t>Sélectionner un horaire de kholle</w:t>
-            </w:r>
-            <w:r>
-              <w:t xml:space="preserve"> </w:t>
             </w:r>
           </w:p>
         </w:tc>
@@ -2110,28 +2561,47 @@
             <w:tcW w:w="3119" w:type="dxa"/>
           </w:tcPr>
           <w:p>
-            <w:r>
+            <w:pPr>
+              <w:rPr>
+                <w:color w:val="FF0000"/>
+              </w:rPr>
+            </w:pPr>
+            <w:r>
+              <w:rPr>
+                <w:color w:val="FF0000"/>
+              </w:rPr>
               <w:t xml:space="preserve">Clic gauche simple </w:t>
             </w:r>
             <w:r>
+              <w:rPr>
+                <w:color w:val="FF0000"/>
+              </w:rPr>
               <w:t>sur un horaire de kholle</w:t>
             </w:r>
           </w:p>
           <w:p>
-            <w:r>
+            <w:pPr>
               <w:rPr>
+                <w:color w:val="FF0000"/>
+              </w:rPr>
+            </w:pPr>
+            <w:r>
+              <w:rPr>
+                <w:color w:val="FF0000"/>
                 <w:sz w:val="20"/>
               </w:rPr>
               <w:t xml:space="preserve">(rectangle </w:t>
             </w:r>
             <w:r>
               <w:rPr>
+                <w:color w:val="FF0000"/>
                 <w:sz w:val="20"/>
               </w:rPr>
               <w:t>vert /</w:t>
             </w:r>
             <w:r>
               <w:rPr>
+                <w:color w:val="FF0000"/>
                 <w:sz w:val="20"/>
               </w:rPr>
               <w:t xml:space="preserve"> quadrillage rouge)</w:t>
@@ -2155,6 +2625,9 @@
             <w:tcW w:w="1838" w:type="dxa"/>
           </w:tcPr>
           <w:p>
+            <w:pPr>
+              <w:jc w:val="center"/>
+            </w:pPr>
             <w:r>
               <w:t xml:space="preserve">Ajouter </w:t>
             </w:r>
@@ -2168,16 +2641,33 @@
             <w:tcW w:w="3119" w:type="dxa"/>
           </w:tcPr>
           <w:p>
-            <w:r>
+            <w:pPr>
+              <w:rPr>
+                <w:color w:val="FF0000"/>
+              </w:rPr>
+            </w:pPr>
+            <w:r>
+              <w:rPr>
+                <w:color w:val="FF0000"/>
+              </w:rPr>
               <w:t>Double clic gauche</w:t>
             </w:r>
             <w:r>
+              <w:rPr>
+                <w:color w:val="FF0000"/>
+              </w:rPr>
               <w:t xml:space="preserve"> sur un horaire de kholle</w:t>
             </w:r>
           </w:p>
           <w:p>
-            <w:r>
+            <w:pPr>
               <w:rPr>
+                <w:color w:val="FF0000"/>
+              </w:rPr>
+            </w:pPr>
+            <w:r>
+              <w:rPr>
+                <w:color w:val="FF0000"/>
                 <w:sz w:val="20"/>
               </w:rPr>
               <w:t>(rectangle vert / quadrillage rouge)</w:t>
@@ -2218,6 +2708,9 @@
             <w:tcW w:w="1838" w:type="dxa"/>
           </w:tcPr>
           <w:p>
+            <w:pPr>
+              <w:jc w:val="center"/>
+            </w:pPr>
             <w:r>
               <w:t xml:space="preserve">Supprimer </w:t>
             </w:r>
@@ -2231,13 +2724,27 @@
             <w:tcW w:w="3119" w:type="dxa"/>
           </w:tcPr>
           <w:p>
-            <w:r>
+            <w:pPr>
+              <w:rPr>
+                <w:color w:val="FF0000"/>
+              </w:rPr>
+            </w:pPr>
+            <w:r>
+              <w:rPr>
+                <w:color w:val="FF0000"/>
+              </w:rPr>
               <w:t>Double clic droit sur un horaire de kholle</w:t>
             </w:r>
           </w:p>
           <w:p>
-            <w:r>
+            <w:pPr>
               <w:rPr>
+                <w:color w:val="FF0000"/>
+              </w:rPr>
+            </w:pPr>
+            <w:r>
+              <w:rPr>
+                <w:color w:val="FF0000"/>
                 <w:sz w:val="20"/>
               </w:rPr>
               <w:t>(rectangle vert / quadrillage rouge)</w:t>
@@ -2279,6 +2786,9 @@
             <w:tcW w:w="1838" w:type="dxa"/>
           </w:tcPr>
           <w:p>
+            <w:pPr>
+              <w:jc w:val="center"/>
+            </w:pPr>
             <w:r>
               <w:t>Sélectionner une kholle</w:t>
             </w:r>
@@ -2289,25 +2799,41 @@
             <w:tcW w:w="3119" w:type="dxa"/>
           </w:tcPr>
           <w:p>
-            <w:r>
+            <w:pPr>
+              <w:rPr>
+                <w:color w:val="FF0000"/>
+              </w:rPr>
+            </w:pPr>
+            <w:r>
+              <w:rPr>
+                <w:color w:val="FF0000"/>
+              </w:rPr>
               <w:t>Clic droit simple sur une kholle</w:t>
             </w:r>
           </w:p>
           <w:p>
-            <w:r>
+            <w:pPr>
               <w:rPr>
+                <w:color w:val="FF0000"/>
+              </w:rPr>
+            </w:pPr>
+            <w:r>
+              <w:rPr>
+                <w:color w:val="FF0000"/>
                 <w:sz w:val="20"/>
               </w:rPr>
               <w:t>(</w:t>
             </w:r>
             <w:r>
               <w:rPr>
+                <w:color w:val="FF0000"/>
                 <w:sz w:val="20"/>
               </w:rPr>
-              <w:t>rectangle orange normal</w:t>
+              <w:t>rectangle orange</w:t>
             </w:r>
             <w:r>
               <w:rPr>
+                <w:color w:val="FF0000"/>
                 <w:sz w:val="20"/>
               </w:rPr>
               <w:t>)</w:t>
@@ -2320,220 +2846,79 @@
           </w:tcPr>
           <w:p>
             <w:r>
-              <w:t>Sélectionne l’horaire de kholle correspondant en changeant automatiquement le kholleur si nécessaire</w:t>
+              <w:t xml:space="preserve">Sélectionne l’horaire de kholle correspondant en changeant automatiquement le kholleur </w:t>
+            </w:r>
+            <w:r>
+              <w:t xml:space="preserve">et la matière </w:t>
+            </w:r>
+            <w:r>
+              <w:t>si nécessaire</w:t>
             </w:r>
             <w:r>
               <w:t>.</w:t>
+            </w:r>
+          </w:p>
+        </w:tc>
+      </w:tr>
+      <w:tr>
+        <w:tc>
+          <w:tcPr>
+            <w:tcW w:w="1838" w:type="dxa"/>
+          </w:tcPr>
+          <w:p>
+            <w:pPr>
+              <w:jc w:val="center"/>
+            </w:pPr>
+            <w:r>
+              <w:t>Annuler la dernière opération</w:t>
+            </w:r>
+          </w:p>
+        </w:tc>
+        <w:tc>
+          <w:tcPr>
+            <w:tcW w:w="3119" w:type="dxa"/>
+          </w:tcPr>
+          <w:p>
+            <w:pPr>
+              <w:rPr>
+                <w:color w:val="FF0000"/>
+              </w:rPr>
+            </w:pPr>
+            <w:r>
+              <w:rPr>
+                <w:color w:val="FF0000"/>
+              </w:rPr>
+              <w:t>Ctrl + Z</w:t>
+            </w:r>
+          </w:p>
+        </w:tc>
+        <w:tc>
+          <w:tcPr>
+            <w:tcW w:w="4105" w:type="dxa"/>
+          </w:tcPr>
+          <w:p>
+            <w:r>
+              <w:t>Annule la dernière opération parmi les suivantes : « Ajouter une kholle », « Supprimer une kholle », « Echanger les kholles entre 2 élèves »</w:t>
+            </w:r>
+            <w:r>
+              <w:t xml:space="preserve"> (cf. description de la liste des élèves)</w:t>
             </w:r>
           </w:p>
         </w:tc>
       </w:tr>
     </w:tbl>
     <w:p>
-      <w:r>
-        <w:rPr>
-          <w:noProof/>
-          <w:lang w:eastAsia="fr-FR"/>
-        </w:rPr>
-        <mc:AlternateContent>
-          <mc:Choice Requires="wpg">
-            <w:drawing>
-              <wp:anchor distT="0" distB="0" distL="114300" distR="114300" simplePos="0" relativeHeight="251672576" behindDoc="1" locked="0" layoutInCell="1" allowOverlap="1" wp14:anchorId="6EA7D5FB" wp14:editId="37C8EC8E">
-                <wp:simplePos x="0" y="0"/>
-                <wp:positionH relativeFrom="margin">
-                  <wp:posOffset>81280</wp:posOffset>
-                </wp:positionH>
-                <wp:positionV relativeFrom="margin">
-                  <wp:posOffset>4224655</wp:posOffset>
-                </wp:positionV>
-                <wp:extent cx="374400" cy="342000"/>
-                <wp:effectExtent l="19050" t="19050" r="6985" b="1270"/>
-                <wp:wrapTight wrapText="bothSides">
-                  <wp:wrapPolygon edited="0">
-                    <wp:start x="6601" y="-1204"/>
-                    <wp:lineTo x="-1100" y="14454"/>
-                    <wp:lineTo x="-1100" y="20476"/>
-                    <wp:lineTo x="20903" y="20476"/>
-                    <wp:lineTo x="20903" y="16862"/>
-                    <wp:lineTo x="15402" y="2409"/>
-                    <wp:lineTo x="13202" y="-1204"/>
-                    <wp:lineTo x="6601" y="-1204"/>
-                  </wp:wrapPolygon>
-                </wp:wrapTight>
-                <wp:docPr id="15" name="Group 15"/>
-                <wp:cNvGraphicFramePr/>
-                <a:graphic xmlns:a="http://schemas.openxmlformats.org/drawingml/2006/main">
-                  <a:graphicData uri="http://schemas.microsoft.com/office/word/2010/wordprocessingGroup">
-                    <wpg:wgp>
-                      <wpg:cNvGrpSpPr/>
-                      <wpg:grpSpPr>
-                        <a:xfrm>
-                          <a:off x="0" y="0"/>
-                          <a:ext cx="374400" cy="342000"/>
-                          <a:chOff x="0" y="0"/>
-                          <a:chExt cx="375805" cy="342900"/>
-                        </a:xfrm>
-                      </wpg:grpSpPr>
-                      <wps:wsp>
-                        <wps:cNvPr id="13" name="Isosceles Triangle 13"/>
-                        <wps:cNvSpPr/>
-                        <wps:spPr>
-                          <a:xfrm>
-                            <a:off x="0" y="0"/>
-                            <a:ext cx="342900" cy="314325"/>
-                          </a:xfrm>
-                          <a:prstGeom prst="triangle">
-                            <a:avLst/>
-                          </a:prstGeom>
-                          <a:solidFill>
-                            <a:srgbClr val="FFFF00"/>
-                          </a:solidFill>
-                          <a:ln w="19050">
-                            <a:solidFill>
-                              <a:srgbClr val="FFC000"/>
-                            </a:solidFill>
-                          </a:ln>
-                        </wps:spPr>
-                        <wps:style>
-                          <a:lnRef idx="2">
-                            <a:schemeClr val="accent1">
-                              <a:shade val="50000"/>
-                            </a:schemeClr>
-                          </a:lnRef>
-                          <a:fillRef idx="1">
-                            <a:schemeClr val="accent1"/>
-                          </a:fillRef>
-                          <a:effectRef idx="0">
-                            <a:schemeClr val="accent1"/>
-                          </a:effectRef>
-                          <a:fontRef idx="minor">
-                            <a:schemeClr val="lt1"/>
-                          </a:fontRef>
-                        </wps:style>
-                        <wps:bodyPr rot="0" spcFirstLastPara="0" vertOverflow="overflow" horzOverflow="overflow" vert="horz" wrap="square" lIns="91440" tIns="45720" rIns="91440" bIns="45720" numCol="1" spcCol="0" rtlCol="0" fromWordArt="0" anchor="ctr" anchorCtr="0" forceAA="0" compatLnSpc="1">
-                          <a:prstTxWarp prst="textNoShape">
-                            <a:avLst/>
-                          </a:prstTxWarp>
-                          <a:noAutofit/>
-                        </wps:bodyPr>
-                      </wps:wsp>
-                      <wps:wsp>
-                        <wps:cNvPr id="14" name="Text Box 14"/>
-                        <wps:cNvSpPr txBox="1"/>
-                        <wps:spPr>
-                          <a:xfrm>
-                            <a:off x="38100" y="9525"/>
-                            <a:ext cx="337705" cy="333375"/>
-                          </a:xfrm>
-                          <a:prstGeom prst="rect">
-                            <a:avLst/>
-                          </a:prstGeom>
-                          <a:noFill/>
-                          <a:ln w="6350">
-                            <a:noFill/>
-                          </a:ln>
-                          <a:effectLst/>
-                        </wps:spPr>
-                        <wps:style>
-                          <a:lnRef idx="0">
-                            <a:schemeClr val="accent1"/>
-                          </a:lnRef>
-                          <a:fillRef idx="0">
-                            <a:schemeClr val="accent1"/>
-                          </a:fillRef>
-                          <a:effectRef idx="0">
-                            <a:schemeClr val="accent1"/>
-                          </a:effectRef>
-                          <a:fontRef idx="minor">
-                            <a:schemeClr val="dk1"/>
-                          </a:fontRef>
-                        </wps:style>
-                        <wps:txbx>
-                          <w:txbxContent>
-                            <w:p>
-                              <w:pPr>
-                                <w:rPr>
-                                  <w:sz w:val="36"/>
-                                </w:rPr>
-                              </w:pPr>
-                              <w:r>
-                                <w:rPr>
-                                  <w:sz w:val="36"/>
-                                </w:rPr>
-                                <w:t>!</w:t>
-                              </w:r>
-                            </w:p>
-                          </w:txbxContent>
-                        </wps:txbx>
-                        <wps:bodyPr rot="0" spcFirstLastPara="0" vertOverflow="overflow" horzOverflow="overflow" vert="horz" wrap="square" lIns="91440" tIns="45720" rIns="91440" bIns="45720" numCol="1" spcCol="0" rtlCol="0" fromWordArt="0" anchor="t" anchorCtr="0" forceAA="0" compatLnSpc="1">
-                          <a:prstTxWarp prst="textNoShape">
-                            <a:avLst/>
-                          </a:prstTxWarp>
-                          <a:noAutofit/>
-                        </wps:bodyPr>
-                      </wps:wsp>
-                    </wpg:wgp>
-                  </a:graphicData>
-                </a:graphic>
-                <wp14:sizeRelH relativeFrom="margin">
-                  <wp14:pctWidth>0</wp14:pctWidth>
-                </wp14:sizeRelH>
-                <wp14:sizeRelV relativeFrom="margin">
-                  <wp14:pctHeight>0</wp14:pctHeight>
-                </wp14:sizeRelV>
-              </wp:anchor>
-            </w:drawing>
-          </mc:Choice>
-          <mc:Fallback>
-            <w:pict>
-              <v:group w14:anchorId="6EA7D5FB" id="Group 15" o:spid="_x0000_s1032" style="position:absolute;margin-left:6.4pt;margin-top:332.65pt;width:29.5pt;height:26.95pt;z-index:-251643904;mso-position-horizontal-relative:margin;mso-position-vertical-relative:margin;mso-width-relative:margin;mso-height-relative:margin" coordsize="375805,342900" o:gfxdata="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">
-                <v:shapetype id="_x0000_t5" coordsize="21600,21600" o:spt="5" adj="10800" path="m@0,l,21600r21600,xe">
-                  <v:stroke joinstyle="miter"/>
-                  <v:formulas>
-                    <v:f eqn="val #0"/>
-                    <v:f eqn="prod #0 1 2"/>
-                    <v:f eqn="sum @1 10800 0"/>
-                  </v:formulas>
-                  <v:path gradientshapeok="t" o:connecttype="custom" o:connectlocs="@0,0;@1,10800;0,21600;10800,21600;21600,21600;@2,10800" textboxrect="0,10800,10800,18000;5400,10800,16200,18000;10800,10800,21600,18000;0,7200,7200,21600;7200,7200,14400,21600;14400,7200,21600,21600"/>
-                  <v:handles>
-                    <v:h position="#0,topLeft" xrange="0,21600"/>
-                  </v:handles>
-                </v:shapetype>
-                <v:shape id="Isosceles Triangle 13" o:spid="_x0000_s1033" type="#_x0000_t5" style="position:absolute;width:342900;height:314325;visibility:visible;mso-wrap-style:square;v-text-anchor:middle" o:gfxdata="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" fillcolor="yellow" strokecolor="#ffc000" strokeweight="1.5pt"/>
-                <v:shapetype id="_x0000_t202" coordsize="21600,21600" o:spt="202" path="m,l,21600r21600,l21600,xe">
-                  <v:stroke joinstyle="miter"/>
-                  <v:path gradientshapeok="t" o:connecttype="rect"/>
-                </v:shapetype>
-                <v:shape id="Text Box 14" o:spid="_x0000_s1034" type="#_x0000_t202" style="position:absolute;left:38100;top:9525;width:337705;height:333375;visibility:visible;mso-wrap-style:square;v-text-anchor:top" o:gfxdata="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" filled="f" stroked="f" strokeweight=".5pt">
-                  <v:textbox>
-                    <w:txbxContent>
-                      <w:p>
-                        <w:pPr>
-                          <w:rPr>
-                            <w:sz w:val="36"/>
-                          </w:rPr>
-                        </w:pPr>
-                        <w:r>
-                          <w:rPr>
-                            <w:sz w:val="36"/>
-                          </w:rPr>
-                          <w:t>!</w:t>
-                        </w:r>
-                      </w:p>
-                    </w:txbxContent>
-                  </v:textbox>
-                </v:shape>
-                <w10:wrap type="tight" anchorx="margin" anchory="margin"/>
-              </v:group>
-            </w:pict>
-          </mc:Fallback>
-        </mc:AlternateContent>
-      </w:r>
+      <w:pPr>
+        <w:jc w:val="both"/>
+      </w:pPr>
       <w:r>
         <w:t>Après chacune des opérations, la zone d’information des horaires de kholles est mise à jour.</w:t>
       </w:r>
     </w:p>
     <w:p>
+      <w:pPr>
+        <w:jc w:val="both"/>
+      </w:pPr>
       <w:r>
         <w:t xml:space="preserve">Il est toujours </w:t>
       </w:r>
@@ -2561,6 +2946,32 @@
           <w:sz w:val="28"/>
         </w:rPr>
       </w:pPr>
+    </w:p>
+    <w:p>
+      <w:pPr>
+        <w:jc w:val="both"/>
+        <w:rPr>
+          <w:color w:val="0070C0"/>
+          <w:sz w:val="28"/>
+        </w:rPr>
+      </w:pPr>
+    </w:p>
+    <w:p>
+      <w:pPr>
+        <w:jc w:val="both"/>
+        <w:rPr>
+          <w:color w:val="0070C0"/>
+          <w:sz w:val="28"/>
+        </w:rPr>
+      </w:pPr>
+      <w:r>
+        <w:rPr>
+          <w:color w:val="0070C0"/>
+          <w:sz w:val="28"/>
+        </w:rPr>
+        <w:lastRenderedPageBreak/>
+        <w:t xml:space="preserve">V. </w:t>
+      </w:r>
       <w:r>
         <w:rPr>
           <w:color w:val="0070C0"/>
@@ -2604,8 +3015,6 @@
       <w:r>
         <w:t>La date de la kholle.</w:t>
       </w:r>
-      <w:bookmarkStart w:id="0" w:name="_GoBack"/>
-      <w:bookmarkEnd w:id="0"/>
     </w:p>
     <w:p>
       <w:pPr>
@@ -2681,6 +3090,9 @@
       </w:r>
     </w:p>
     <w:p>
+      <w:pPr>
+        <w:jc w:val="both"/>
+      </w:pPr>
       <w:r>
         <w:t>De plus, un bouton « Ajouter à c</w:t>
       </w:r>
@@ -2695,6 +3107,9 @@
       </w:r>
     </w:p>
     <w:p>
+      <w:pPr>
+        <w:jc w:val="both"/>
+      </w:pPr>
       <w:r>
         <w:t>Sur la droite</w:t>
       </w:r>
@@ -3146,6 +3561,92 @@
     </w:lvl>
   </w:abstractNum>
   <w:abstractNum w:abstractNumId="4">
+    <w:nsid w:val="681B131C"/>
+    <w:multiLevelType w:val="hybridMultilevel"/>
+    <w:tmpl w:val="47004398"/>
+    <w:lvl w:ilvl="0" w:tplc="040C0013">
+      <w:start w:val="1"/>
+      <w:numFmt w:val="upperRoman"/>
+      <w:lvlText w:val="%1."/>
+      <w:lvlJc w:val="right"/>
+      <w:pPr>
+        <w:ind w:left="720" w:hanging="360"/>
+      </w:pPr>
+    </w:lvl>
+    <w:lvl w:ilvl="1" w:tplc="040C0019">
+      <w:start w:val="1"/>
+      <w:numFmt w:val="lowerLetter"/>
+      <w:lvlText w:val="%2."/>
+      <w:lvlJc w:val="left"/>
+      <w:pPr>
+        <w:ind w:left="1440" w:hanging="360"/>
+      </w:pPr>
+    </w:lvl>
+    <w:lvl w:ilvl="2" w:tplc="040C001B" w:tentative="1">
+      <w:start w:val="1"/>
+      <w:numFmt w:val="lowerRoman"/>
+      <w:lvlText w:val="%3."/>
+      <w:lvlJc w:val="right"/>
+      <w:pPr>
+        <w:ind w:left="2160" w:hanging="180"/>
+      </w:pPr>
+    </w:lvl>
+    <w:lvl w:ilvl="3" w:tplc="040C000F" w:tentative="1">
+      <w:start w:val="1"/>
+      <w:numFmt w:val="decimal"/>
+      <w:lvlText w:val="%4."/>
+      <w:lvlJc w:val="left"/>
+      <w:pPr>
+        <w:ind w:left="2880" w:hanging="360"/>
+      </w:pPr>
+    </w:lvl>
+    <w:lvl w:ilvl="4" w:tplc="040C0019" w:tentative="1">
+      <w:start w:val="1"/>
+      <w:numFmt w:val="lowerLetter"/>
+      <w:lvlText w:val="%5."/>
+      <w:lvlJc w:val="left"/>
+      <w:pPr>
+        <w:ind w:left="3600" w:hanging="360"/>
+      </w:pPr>
+    </w:lvl>
+    <w:lvl w:ilvl="5" w:tplc="040C001B" w:tentative="1">
+      <w:start w:val="1"/>
+      <w:numFmt w:val="lowerRoman"/>
+      <w:lvlText w:val="%6."/>
+      <w:lvlJc w:val="right"/>
+      <w:pPr>
+        <w:ind w:left="4320" w:hanging="180"/>
+      </w:pPr>
+    </w:lvl>
+    <w:lvl w:ilvl="6" w:tplc="040C000F" w:tentative="1">
+      <w:start w:val="1"/>
+      <w:numFmt w:val="decimal"/>
+      <w:lvlText w:val="%7."/>
+      <w:lvlJc w:val="left"/>
+      <w:pPr>
+        <w:ind w:left="5040" w:hanging="360"/>
+      </w:pPr>
+    </w:lvl>
+    <w:lvl w:ilvl="7" w:tplc="040C0019" w:tentative="1">
+      <w:start w:val="1"/>
+      <w:numFmt w:val="lowerLetter"/>
+      <w:lvlText w:val="%8."/>
+      <w:lvlJc w:val="left"/>
+      <w:pPr>
+        <w:ind w:left="5760" w:hanging="360"/>
+      </w:pPr>
+    </w:lvl>
+    <w:lvl w:ilvl="8" w:tplc="040C001B" w:tentative="1">
+      <w:start w:val="1"/>
+      <w:numFmt w:val="lowerRoman"/>
+      <w:lvlText w:val="%9."/>
+      <w:lvlJc w:val="right"/>
+      <w:pPr>
+        <w:ind w:left="6480" w:hanging="180"/>
+      </w:pPr>
+    </w:lvl>
+  </w:abstractNum>
+  <w:abstractNum w:abstractNumId="5">
     <w:nsid w:val="6B433D0C"/>
     <w:multiLevelType w:val="hybridMultilevel"/>
     <w:tmpl w:val="8B20F4A2"/>
@@ -3258,7 +3759,7 @@
       </w:rPr>
     </w:lvl>
   </w:abstractNum>
-  <w:abstractNum w:abstractNumId="5">
+  <w:abstractNum w:abstractNumId="6">
     <w:nsid w:val="6B8220A3"/>
     <w:multiLevelType w:val="hybridMultilevel"/>
     <w:tmpl w:val="D004DA4C"/>
@@ -3348,7 +3849,7 @@
     <w:abstractNumId w:val="2"/>
   </w:num>
   <w:num w:numId="2">
-    <w:abstractNumId w:val="5"/>
+    <w:abstractNumId w:val="6"/>
   </w:num>
   <w:num w:numId="3">
     <w:abstractNumId w:val="0"/>
@@ -3360,6 +3861,9 @@
     <w:abstractNumId w:val="3"/>
   </w:num>
   <w:num w:numId="6">
+    <w:abstractNumId w:val="5"/>
+  </w:num>
+  <w:num w:numId="7">
     <w:abstractNumId w:val="4"/>
   </w:num>
 </w:numbering>
@@ -3806,7 +4310,6 @@
       <w:spacing w:after="0" w:line="240" w:lineRule="auto"/>
     </w:pPr>
     <w:tblPr>
-      <w:tblInd w:w="0" w:type="dxa"/>
       <w:tblBorders>
         <w:top w:val="single" w:sz="4" w:space="0" w:color="auto"/>
         <w:left w:val="single" w:sz="4" w:space="0" w:color="auto"/>
@@ -3815,12 +4318,6 @@
         <w:insideH w:val="single" w:sz="4" w:space="0" w:color="auto"/>
         <w:insideV w:val="single" w:sz="4" w:space="0" w:color="auto"/>
       </w:tblBorders>
-      <w:tblCellMar>
-        <w:top w:w="0" w:type="dxa"/>
-        <w:left w:w="108" w:type="dxa"/>
-        <w:bottom w:w="0" w:type="dxa"/>
-        <w:right w:w="108" w:type="dxa"/>
-      </w:tblCellMar>
     </w:tblPr>
   </w:style>
 </w:styles>
@@ -4092,7 +4589,7 @@
 </file>
 
 <file path=customXml/itemProps1.xml><?xml version="1.0" encoding="utf-8"?>
-<ds:datastoreItem xmlns:ds="http://schemas.openxmlformats.org/officeDocument/2006/customXml" ds:itemID="{4ED650ED-B55C-4C5C-AAF9-6612795625F0}">
+<ds:datastoreItem xmlns:ds="http://schemas.openxmlformats.org/officeDocument/2006/customXml" ds:itemID="{0F596378-4497-465A-B68A-07030D51FFDF}">
   <ds:schemaRefs>
     <ds:schemaRef ds:uri="http://schemas.openxmlformats.org/officeDocument/2006/bibliography"/>
   </ds:schemaRefs>

</xml_diff>